<commit_message>
Site in de maak
</commit_message>
<xml_diff>
--- a/Documentatie.docx
+++ b/Documentatie.docx
@@ -32,8 +32,13 @@
           <w:numId w:val="1"/>
         </w:numPr>
       </w:pPr>
-      <w:r>
-        <w:t>Jits Buijs</w:t>
+      <w:proofErr w:type="spellStart"/>
+      <w:r>
+        <w:t>Jits</w:t>
+      </w:r>
+      <w:proofErr w:type="spellEnd"/>
+      <w:r>
+        <w:t xml:space="preserve"> Buijs</w:t>
       </w:r>
     </w:p>
     <w:p>
@@ -45,8 +50,13 @@
         </w:numPr>
       </w:pPr>
       <w:r>
-        <w:t>Damian Leijten</w:t>
-      </w:r>
+        <w:t xml:space="preserve">Damian </w:t>
+      </w:r>
+      <w:proofErr w:type="spellStart"/>
+      <w:r>
+        <w:t>Leijten</w:t>
+      </w:r>
+      <w:proofErr w:type="spellEnd"/>
     </w:p>
     <w:p>
       <w:pPr>
@@ -93,8 +103,13 @@
         <w:t>e</w:t>
       </w:r>
       <w:r>
-        <w:t xml:space="preserve"> boss is ToFERnaar</w:t>
-      </w:r>
+        <w:t xml:space="preserve"> boss is </w:t>
+      </w:r>
+      <w:proofErr w:type="spellStart"/>
+      <w:r>
+        <w:t>ToFERnaar</w:t>
+      </w:r>
+      <w:proofErr w:type="spellEnd"/>
     </w:p>
     <w:p>
       <w:r>
@@ -113,8 +128,13 @@
         <w:t>Kn</w:t>
       </w:r>
       <w:r>
-        <w:t>ight Sietse</w:t>
-      </w:r>
+        <w:t xml:space="preserve">ight </w:t>
+      </w:r>
+      <w:proofErr w:type="spellStart"/>
+      <w:r>
+        <w:t>Sietse</w:t>
+      </w:r>
+      <w:proofErr w:type="spellEnd"/>
     </w:p>
     <w:p/>
     <w:p>
@@ -135,27 +155,120 @@
         <w:t xml:space="preserve">Je begint in een kasteel, het media rijk. </w:t>
       </w:r>
       <w:r>
-        <w:t xml:space="preserve">Je loopt in de gang met Fedde. Overleggend over HTML en CSS. </w:t>
-      </w:r>
-      <w:r>
-        <w:t>Fedde is je maat. Je bent Fedde oppeens kwijt en gaat opzoek naar hem.</w:t>
+        <w:t xml:space="preserve">Je loopt in de gang met </w:t>
+      </w:r>
+      <w:proofErr w:type="spellStart"/>
+      <w:r>
+        <w:t>Fedde</w:t>
+      </w:r>
+      <w:proofErr w:type="spellEnd"/>
+      <w:r>
+        <w:t xml:space="preserve">. Overleggend over HTML en CSS. </w:t>
+      </w:r>
+      <w:proofErr w:type="spellStart"/>
+      <w:r>
+        <w:t>Fedde</w:t>
+      </w:r>
+      <w:proofErr w:type="spellEnd"/>
+      <w:r>
+        <w:t xml:space="preserve"> is je maat. Je bent </w:t>
+      </w:r>
+      <w:proofErr w:type="spellStart"/>
+      <w:r>
+        <w:t>Fedde</w:t>
+      </w:r>
+      <w:proofErr w:type="spellEnd"/>
+      <w:r>
+        <w:t xml:space="preserve"> </w:t>
+      </w:r>
+      <w:proofErr w:type="spellStart"/>
+      <w:r>
+        <w:t>oppeens</w:t>
+      </w:r>
+      <w:proofErr w:type="spellEnd"/>
+      <w:r>
+        <w:t xml:space="preserve"> kwijt en gaat opzoek naar hem.</w:t>
       </w:r>
       <w:r>
         <w:t xml:space="preserve"> Je ziet een flits en beseft dat dit geen bliksem is…….</w:t>
       </w:r>
       <w:r>
-        <w:t xml:space="preserve"> (2 dia’s later vind je hem). Fedde ligt dood op de grond met en “$” teken op z’n borst. Dat is het teken van Dark Night Sietse.</w:t>
-      </w:r>
-      <w:r>
-        <w:t xml:space="preserve"> In de naam van Feddman moet je revanche nemen door Dark Knight Sietse te vermoorden.</w:t>
-      </w:r>
+        <w:t xml:space="preserve"> (2 dia’s later vind je hem). </w:t>
+      </w:r>
+      <w:proofErr w:type="spellStart"/>
+      <w:r>
+        <w:t>Fedde</w:t>
+      </w:r>
+      <w:proofErr w:type="spellEnd"/>
+      <w:r>
+        <w:t xml:space="preserve"> ligt dood op de grond met en “$” teken op z’n borst. Dat is het teken van Dark </w:t>
+      </w:r>
+      <w:proofErr w:type="spellStart"/>
+      <w:r>
+        <w:t>Night</w:t>
+      </w:r>
+      <w:proofErr w:type="spellEnd"/>
       <w:r>
         <w:t xml:space="preserve"> </w:t>
       </w:r>
-    </w:p>
-    <w:p>
-      <w:r>
-        <w:t>Onderweg om Fedde te revanchen kom je ToFERnaar tegen.</w:t>
+      <w:proofErr w:type="spellStart"/>
+      <w:r>
+        <w:t>Sietse</w:t>
+      </w:r>
+      <w:proofErr w:type="spellEnd"/>
+      <w:r>
+        <w:t>.</w:t>
+      </w:r>
+      <w:r>
+        <w:t xml:space="preserve"> In de naam van </w:t>
+      </w:r>
+      <w:proofErr w:type="spellStart"/>
+      <w:r>
+        <w:t>Feddman</w:t>
+      </w:r>
+      <w:proofErr w:type="spellEnd"/>
+      <w:r>
+        <w:t xml:space="preserve"> moet je revanche nemen door Dark Knight </w:t>
+      </w:r>
+      <w:proofErr w:type="spellStart"/>
+      <w:r>
+        <w:t>Sietse</w:t>
+      </w:r>
+      <w:proofErr w:type="spellEnd"/>
+      <w:r>
+        <w:t xml:space="preserve"> te vermoorden.</w:t>
+      </w:r>
+      <w:r>
+        <w:t xml:space="preserve"> </w:t>
+      </w:r>
+    </w:p>
+    <w:p>
+      <w:r>
+        <w:t xml:space="preserve">Onderweg om </w:t>
+      </w:r>
+      <w:proofErr w:type="spellStart"/>
+      <w:r>
+        <w:t>Fedde</w:t>
+      </w:r>
+      <w:proofErr w:type="spellEnd"/>
+      <w:r>
+        <w:t xml:space="preserve"> te </w:t>
+      </w:r>
+      <w:proofErr w:type="spellStart"/>
+      <w:r>
+        <w:t>revanchen</w:t>
+      </w:r>
+      <w:proofErr w:type="spellEnd"/>
+      <w:r>
+        <w:t xml:space="preserve"> kom je </w:t>
+      </w:r>
+      <w:proofErr w:type="spellStart"/>
+      <w:r>
+        <w:t>ToFERnaar</w:t>
+      </w:r>
+      <w:proofErr w:type="spellEnd"/>
+      <w:r>
+        <w:t xml:space="preserve"> tegen.</w:t>
       </w:r>
       <w:r>
         <w:t xml:space="preserve"> Je hebt de optie om te vechten of weg te rennen. </w:t>
@@ -182,14 +295,24 @@
         </w:numPr>
       </w:pPr>
       <w:r>
-        <w:t xml:space="preserve">Als je bijna dood bent kom je Peter Limonade en Michiellus tegen op de lange vlucht route. Ze lopen achter je aan maar je hebt ze nog niet in de gaten. Ze fluisteren HTML en CSS termen in je oren. Hierdoor </w:t>
+        <w:t xml:space="preserve">Als je bijna dood bent kom je Peter Limonade en </w:t>
+      </w:r>
+      <w:proofErr w:type="spellStart"/>
+      <w:r>
+        <w:t>Michiellus</w:t>
+      </w:r>
+      <w:proofErr w:type="spellEnd"/>
+      <w:r>
+        <w:t xml:space="preserve"> tegen op de lange vlucht route. Ze lopen achter je aan maar je hebt ze nog niet in de gaten. Ze fluisteren HTML en CSS termen in je oren. Hierdoor </w:t>
       </w:r>
       <w:r>
         <w:t>“</w:t>
       </w:r>
+      <w:proofErr w:type="spellStart"/>
       <w:r>
         <w:t>heal</w:t>
       </w:r>
+      <w:proofErr w:type="spellEnd"/>
       <w:r>
         <w:t>”</w:t>
       </w:r>
@@ -226,7 +349,15 @@
         <w:t>, maar het APO rijk</w:t>
       </w:r>
       <w:r>
-        <w:t xml:space="preserve"> (foto vlag sietse). Je wil zo snel mogelijk weer naar buiten. Je draait je om en probeert de deur open te doen, </w:t>
+        <w:t xml:space="preserve"> (foto vlag </w:t>
+      </w:r>
+      <w:proofErr w:type="spellStart"/>
+      <w:r>
+        <w:t>sietse</w:t>
+      </w:r>
+      <w:proofErr w:type="spellEnd"/>
+      <w:r>
+        <w:t xml:space="preserve">). Je wil zo snel mogelijk weer naar buiten. Je draait je om en probeert de deur open te doen, </w:t>
       </w:r>
       <w:r>
         <w:t xml:space="preserve">maar die is </w:t>
@@ -237,22 +368,169 @@
     </w:p>
     <w:p>
       <w:r>
-        <w:t xml:space="preserve">Je vind het kantoor van Sietse, maar deze is op slot. Je gaat FERder. </w:t>
-      </w:r>
-      <w:r>
-        <w:t xml:space="preserve">Je vind het kantoor van Fer. Je gaat naar binnen. Daar vind je de plannen om het MEDIA rijk te FERnietigen.  Je vind de basiskennis van SQL. De deur klapt dicht en Fer staat achter je, geen andere optie dan vechten! </w:t>
-      </w:r>
-      <w:r>
-        <w:t xml:space="preserve">Met je nieuwe krachten van SQL kun je Fer verslaan. Fer dropt gestolen PHP knowledge. Hiermee script je een virtuele “Key”, daarmee kan je de deur van Sietse openen. </w:t>
-      </w:r>
-      <w:r>
-        <w:t>Je gaat terug naar het kantoor van Sietse. Daar gebruik je de sleutel om naar binnen te gaan. Je ziet een omgedraaide bureau stoel. Waar Sietse op zit. Hij draait om en zegt dat hij je heeft verwacht….. je rent naar hem toe en schreeuwt FOR FEDDMANNNNNNN!!!!!    (VECHTEN!!)</w:t>
+        <w:t xml:space="preserve">Je vind het kantoor van </w:t>
+      </w:r>
+      <w:proofErr w:type="spellStart"/>
+      <w:r>
+        <w:t>Sietse</w:t>
+      </w:r>
+      <w:proofErr w:type="spellEnd"/>
+      <w:r>
+        <w:t xml:space="preserve">, maar deze is op slot. Je gaat </w:t>
+      </w:r>
+      <w:proofErr w:type="spellStart"/>
+      <w:r>
+        <w:t>FERder</w:t>
+      </w:r>
+      <w:proofErr w:type="spellEnd"/>
+      <w:r>
+        <w:t xml:space="preserve">. </w:t>
+      </w:r>
+      <w:r>
+        <w:t xml:space="preserve">Je vind het kantoor van </w:t>
+      </w:r>
+      <w:proofErr w:type="spellStart"/>
+      <w:r>
+        <w:t>Fer</w:t>
+      </w:r>
+      <w:proofErr w:type="spellEnd"/>
+      <w:r>
+        <w:t xml:space="preserve">. Je gaat naar binnen. Daar vind je de plannen om het MEDIA rijk te </w:t>
+      </w:r>
+      <w:proofErr w:type="spellStart"/>
+      <w:r>
+        <w:t>FERnietigen</w:t>
+      </w:r>
+      <w:proofErr w:type="spellEnd"/>
+      <w:r>
+        <w:t xml:space="preserve">.  Je vind de basiskennis van SQL. De deur klapt dicht en </w:t>
+      </w:r>
+      <w:proofErr w:type="spellStart"/>
+      <w:r>
+        <w:t>Fer</w:t>
+      </w:r>
+      <w:proofErr w:type="spellEnd"/>
+      <w:r>
+        <w:t xml:space="preserve"> staat achter je, geen andere optie dan vechten! </w:t>
+      </w:r>
+      <w:r>
+        <w:t xml:space="preserve">Met je nieuwe krachten van SQL kun je </w:t>
+      </w:r>
+      <w:proofErr w:type="spellStart"/>
+      <w:r>
+        <w:t>Fer</w:t>
+      </w:r>
+      <w:proofErr w:type="spellEnd"/>
+      <w:r>
+        <w:t xml:space="preserve"> verslaan. </w:t>
+      </w:r>
+      <w:proofErr w:type="spellStart"/>
+      <w:r>
+        <w:t>Fer</w:t>
+      </w:r>
+      <w:proofErr w:type="spellEnd"/>
+      <w:r>
+        <w:t xml:space="preserve"> dropt gestolen PHP </w:t>
+      </w:r>
+      <w:proofErr w:type="spellStart"/>
+      <w:r>
+        <w:t>knowledge</w:t>
+      </w:r>
+      <w:proofErr w:type="spellEnd"/>
+      <w:r>
+        <w:t>. Hiermee script je een virtuele “</w:t>
+      </w:r>
+      <w:proofErr w:type="spellStart"/>
+      <w:r>
+        <w:t>Key</w:t>
+      </w:r>
+      <w:proofErr w:type="spellEnd"/>
+      <w:r>
+        <w:t xml:space="preserve">”, daarmee kan je de deur van </w:t>
+      </w:r>
+      <w:proofErr w:type="spellStart"/>
+      <w:r>
+        <w:t>Sietse</w:t>
+      </w:r>
+      <w:proofErr w:type="spellEnd"/>
+      <w:r>
+        <w:t xml:space="preserve"> openen. </w:t>
+      </w:r>
+      <w:r>
+        <w:t xml:space="preserve">Je gaat terug naar het kantoor van </w:t>
+      </w:r>
+      <w:proofErr w:type="spellStart"/>
+      <w:r>
+        <w:t>Sietse</w:t>
+      </w:r>
+      <w:proofErr w:type="spellEnd"/>
+      <w:r>
+        <w:t xml:space="preserve">. Daar gebruik je de sleutel om naar binnen te gaan. Je ziet een omgedraaide bureau stoel. Waar </w:t>
+      </w:r>
+      <w:proofErr w:type="spellStart"/>
+      <w:r>
+        <w:t>Sietse</w:t>
+      </w:r>
+      <w:proofErr w:type="spellEnd"/>
+      <w:r>
+        <w:t xml:space="preserve"> op zit. Hij draait om en zegt dat hij je heeft verwacht….. je rent naar hem toe en schreeuwt FOR FEDDMANNNNNNN!!!!!    (VECHTEN!!)</w:t>
       </w:r>
     </w:p>
     <w:p>
       <w:r>
         <w:lastRenderedPageBreak/>
-        <w:t>Door Sietse te verslaan leer jij Object Oriënteted Programming. Daardoor kan jij in PHP van de Class Feddman een nieuw object aanmaken. (Fedde has been revived) Je loopt naar buiten, met Fedde, achter jullie stort het APO rijk in. Het is licht en je ziet het MEDIA rijk voor je. The End</w:t>
+        <w:t xml:space="preserve">Door </w:t>
+      </w:r>
+      <w:proofErr w:type="spellStart"/>
+      <w:r>
+        <w:t>Sietse</w:t>
+      </w:r>
+      <w:proofErr w:type="spellEnd"/>
+      <w:r>
+        <w:t xml:space="preserve"> te verslaan leer jij Object </w:t>
+      </w:r>
+      <w:proofErr w:type="spellStart"/>
+      <w:r>
+        <w:t>Oriënteted</w:t>
+      </w:r>
+      <w:proofErr w:type="spellEnd"/>
+      <w:r>
+        <w:t xml:space="preserve"> Programming. Daardoor kan jij in PHP van de Class </w:t>
+      </w:r>
+      <w:proofErr w:type="spellStart"/>
+      <w:r>
+        <w:t>Feddman</w:t>
+      </w:r>
+      <w:proofErr w:type="spellEnd"/>
+      <w:r>
+        <w:t xml:space="preserve"> een nieuw object aanmaken. (</w:t>
+      </w:r>
+      <w:proofErr w:type="spellStart"/>
+      <w:r>
+        <w:t>Fedde</w:t>
+      </w:r>
+      <w:proofErr w:type="spellEnd"/>
+      <w:r>
+        <w:t xml:space="preserve"> has been </w:t>
+      </w:r>
+      <w:proofErr w:type="spellStart"/>
+      <w:r>
+        <w:t>revived</w:t>
+      </w:r>
+      <w:proofErr w:type="spellEnd"/>
+      <w:r>
+        <w:t xml:space="preserve">) Je loopt naar buiten, met </w:t>
+      </w:r>
+      <w:proofErr w:type="spellStart"/>
+      <w:r>
+        <w:t>Fedde</w:t>
+      </w:r>
+      <w:proofErr w:type="spellEnd"/>
+      <w:r>
+        <w:t>, achter jullie stort het APO rijk in. Het is licht en je ziet het MEDIA rijk voor je. The End</w:t>
+      </w:r>
+      <w:r>
+        <w:t>.</w:t>
       </w:r>
       <w:bookmarkStart w:id="0" w:name="_GoBack"/>
       <w:bookmarkEnd w:id="0"/>
@@ -265,11 +543,19 @@
           <w:b/>
         </w:rPr>
       </w:pPr>
+      <w:proofErr w:type="spellStart"/>
       <w:r>
         <w:rPr>
           <w:b/>
         </w:rPr>
-        <w:t>Conventie’s:</w:t>
+        <w:t>Conventie’s</w:t>
+      </w:r>
+      <w:proofErr w:type="spellEnd"/>
+      <w:r>
+        <w:rPr>
+          <w:b/>
+        </w:rPr>
+        <w:t>:</w:t>
       </w:r>
     </w:p>
     <w:p>
@@ -299,8 +585,13 @@
       </w:r>
     </w:p>
     <w:p>
-      <w:r>
-        <w:t>Hidden feature Peter limonade</w:t>
+      <w:proofErr w:type="spellStart"/>
+      <w:r>
+        <w:t>Hidden</w:t>
+      </w:r>
+      <w:proofErr w:type="spellEnd"/>
+      <w:r>
+        <w:t xml:space="preserve"> feature Peter limonade</w:t>
       </w:r>
     </w:p>
     <w:p>

</xml_diff>